<commit_message>
added a few things
</commit_message>
<xml_diff>
--- a/Notes/Notes.docx
+++ b/Notes/Notes.docx
@@ -706,9 +706,62 @@
           <w:highlight w:val="yellow"/>
           <w:shd w:val="clear" w:color="auto" w:fill="FFFFFF"/>
         </w:rPr>
-        <w:t>/{resource-group-</w:t>
-      </w:r>
-      <w:proofErr w:type="gramStart"/>
+        <w:t>/{resource-group-name}/providers/Microsoft.KeyVault/vaults/{key-vault-name}</w:t>
+      </w:r>
+    </w:p>
+    <w:p>
+      <w:pPr>
+        <w:rPr>
+          <w:rFonts w:ascii="Segoe UI" w:hAnsi="Segoe UI" w:cs="Segoe UI"/>
+          <w:color w:val="171717"/>
+          <w:shd w:val="clear" w:color="auto" w:fill="FFFFFF"/>
+        </w:rPr>
+      </w:pPr>
+    </w:p>
+    <w:p>
+      <w:pPr>
+        <w:rPr>
+          <w:rFonts w:ascii="Segoe UI" w:hAnsi="Segoe UI" w:cs="Segoe UI"/>
+          <w:color w:val="171717"/>
+          <w:shd w:val="clear" w:color="auto" w:fill="FFFFFF"/>
+        </w:rPr>
+      </w:pPr>
+      <w:proofErr w:type="spellStart"/>
+      <w:r>
+        <w:rPr>
+          <w:rFonts w:ascii="Segoe UI" w:hAnsi="Segoe UI" w:cs="Segoe UI"/>
+          <w:color w:val="171717"/>
+          <w:shd w:val="clear" w:color="auto" w:fill="FFFFFF"/>
+        </w:rPr>
+        <w:t>az</w:t>
+      </w:r>
+      <w:proofErr w:type="spellEnd"/>
+      <w:r>
+        <w:rPr>
+          <w:rFonts w:ascii="Segoe UI" w:hAnsi="Segoe UI" w:cs="Segoe UI"/>
+          <w:color w:val="171717"/>
+          <w:shd w:val="clear" w:color="auto" w:fill="FFFFFF"/>
+        </w:rPr>
+        <w:t xml:space="preserve"> role assignment create --role "Key Vault Secrets Officer" --assignee {</w:t>
+      </w:r>
+      <w:proofErr w:type="spellStart"/>
+      <w:r>
+        <w:rPr>
+          <w:rFonts w:ascii="Segoe UI" w:hAnsi="Segoe UI" w:cs="Segoe UI"/>
+          <w:color w:val="171717"/>
+          <w:shd w:val="clear" w:color="auto" w:fill="FFFFFF"/>
+        </w:rPr>
+        <w:t>i.e</w:t>
+      </w:r>
+      <w:proofErr w:type="spellEnd"/>
+      <w:r>
+        <w:rPr>
+          <w:rFonts w:ascii="Segoe UI" w:hAnsi="Segoe UI" w:cs="Segoe UI"/>
+          <w:color w:val="171717"/>
+          <w:shd w:val="clear" w:color="auto" w:fill="FFFFFF"/>
+        </w:rPr>
+        <w:t xml:space="preserve"> user@microsoft.com} --scope /subscriptions/{subscriptionid}/resourcegroups</w:t>
+      </w:r>
       <w:r>
         <w:rPr>
           <w:rFonts w:ascii="Segoe UI" w:hAnsi="Segoe UI" w:cs="Segoe UI"/>
@@ -716,100 +769,7 @@
           <w:highlight w:val="yellow"/>
           <w:shd w:val="clear" w:color="auto" w:fill="FFFFFF"/>
         </w:rPr>
-        <w:t>name}/providers/Microsoft.KeyVault</w:t>
-      </w:r>
-      <w:proofErr w:type="gramEnd"/>
-      <w:r>
-        <w:rPr>
-          <w:rFonts w:ascii="Segoe UI" w:hAnsi="Segoe UI" w:cs="Segoe UI"/>
-          <w:color w:val="171717"/>
-          <w:highlight w:val="yellow"/>
-          <w:shd w:val="clear" w:color="auto" w:fill="FFFFFF"/>
-        </w:rPr>
-        <w:t>/vaults/{key-vault-name}</w:t>
-      </w:r>
-    </w:p>
-    <w:p>
-      <w:pPr>
-        <w:rPr>
-          <w:rFonts w:ascii="Segoe UI" w:hAnsi="Segoe UI" w:cs="Segoe UI"/>
-          <w:color w:val="171717"/>
-          <w:shd w:val="clear" w:color="auto" w:fill="FFFFFF"/>
-        </w:rPr>
-      </w:pPr>
-    </w:p>
-    <w:p>
-      <w:pPr>
-        <w:rPr>
-          <w:rFonts w:ascii="Segoe UI" w:hAnsi="Segoe UI" w:cs="Segoe UI"/>
-          <w:color w:val="171717"/>
-          <w:shd w:val="clear" w:color="auto" w:fill="FFFFFF"/>
-        </w:rPr>
-      </w:pPr>
-      <w:proofErr w:type="spellStart"/>
-      <w:r>
-        <w:rPr>
-          <w:rFonts w:ascii="Segoe UI" w:hAnsi="Segoe UI" w:cs="Segoe UI"/>
-          <w:color w:val="171717"/>
-          <w:shd w:val="clear" w:color="auto" w:fill="FFFFFF"/>
-        </w:rPr>
-        <w:t>az</w:t>
-      </w:r>
-      <w:proofErr w:type="spellEnd"/>
-      <w:r>
-        <w:rPr>
-          <w:rFonts w:ascii="Segoe UI" w:hAnsi="Segoe UI" w:cs="Segoe UI"/>
-          <w:color w:val="171717"/>
-          <w:shd w:val="clear" w:color="auto" w:fill="FFFFFF"/>
-        </w:rPr>
-        <w:t xml:space="preserve"> role assignment create --role "Key Vault Secrets Officer" --assignee {</w:t>
-      </w:r>
-      <w:proofErr w:type="spellStart"/>
-      <w:r>
-        <w:rPr>
-          <w:rFonts w:ascii="Segoe UI" w:hAnsi="Segoe UI" w:cs="Segoe UI"/>
-          <w:color w:val="171717"/>
-          <w:shd w:val="clear" w:color="auto" w:fill="FFFFFF"/>
-        </w:rPr>
-        <w:t>i.e</w:t>
-      </w:r>
-      <w:proofErr w:type="spellEnd"/>
-      <w:r>
-        <w:rPr>
-          <w:rFonts w:ascii="Segoe UI" w:hAnsi="Segoe UI" w:cs="Segoe UI"/>
-          <w:color w:val="171717"/>
-          <w:shd w:val="clear" w:color="auto" w:fill="FFFFFF"/>
-        </w:rPr>
-        <w:t xml:space="preserve"> user@microsoft.com} --scope /subscriptions/{subscriptionid}/resourcegroups</w:t>
-      </w:r>
-      <w:r>
-        <w:rPr>
-          <w:rFonts w:ascii="Segoe UI" w:hAnsi="Segoe UI" w:cs="Segoe UI"/>
-          <w:color w:val="171717"/>
-          <w:highlight w:val="yellow"/>
-          <w:shd w:val="clear" w:color="auto" w:fill="FFFFFF"/>
-        </w:rPr>
-        <w:t>/{resource-group-</w:t>
-      </w:r>
-      <w:proofErr w:type="gramStart"/>
-      <w:r>
-        <w:rPr>
-          <w:rFonts w:ascii="Segoe UI" w:hAnsi="Segoe UI" w:cs="Segoe UI"/>
-          <w:color w:val="171717"/>
-          <w:highlight w:val="yellow"/>
-          <w:shd w:val="clear" w:color="auto" w:fill="FFFFFF"/>
-        </w:rPr>
-        <w:t>name}/providers/Microsoft.KeyVault</w:t>
-      </w:r>
-      <w:proofErr w:type="gramEnd"/>
-      <w:r>
-        <w:rPr>
-          <w:rFonts w:ascii="Segoe UI" w:hAnsi="Segoe UI" w:cs="Segoe UI"/>
-          <w:color w:val="171717"/>
-          <w:highlight w:val="yellow"/>
-          <w:shd w:val="clear" w:color="auto" w:fill="FFFFFF"/>
-        </w:rPr>
-        <w:t>/vaults/{key-vault-name}/secrets/RBACSecret</w:t>
+        <w:t>/{resource-group-name}/providers/Microsoft.KeyVault/vaults/{key-vault-name}/secrets/RBACSecret</w:t>
       </w:r>
     </w:p>
     <w:p>
@@ -1030,43 +990,7 @@
           <w:color w:val="171717"/>
           <w:shd w:val="clear" w:color="auto" w:fill="FFFFFF"/>
         </w:rPr>
-        <w:t xml:space="preserve">All secrets in your Key Vault are stored encrypted. Key Vault encrypts secrets at rest with a hierarchy of encryption keys, with all keys in that hierarchy are protected by modules that are FIPS 140-2 compliant. This encryption is </w:t>
-      </w:r>
-      <w:proofErr w:type="gramStart"/>
-      <w:r>
-        <w:rPr>
-          <w:rFonts w:ascii="Segoe UI" w:hAnsi="Segoe UI" w:cs="Segoe UI"/>
-          <w:color w:val="171717"/>
-          <w:shd w:val="clear" w:color="auto" w:fill="FFFFFF"/>
-        </w:rPr>
-        <w:t>transparent, and</w:t>
-      </w:r>
-      <w:proofErr w:type="gramEnd"/>
-      <w:r>
-        <w:rPr>
-          <w:rFonts w:ascii="Segoe UI" w:hAnsi="Segoe UI" w:cs="Segoe UI"/>
-          <w:color w:val="171717"/>
-          <w:shd w:val="clear" w:color="auto" w:fill="FFFFFF"/>
-        </w:rPr>
-        <w:t xml:space="preserve"> requires no action from the user. The Azure Key Vault service encrypts your secrets when you add </w:t>
-      </w:r>
-      <w:proofErr w:type="gramStart"/>
-      <w:r>
-        <w:rPr>
-          <w:rFonts w:ascii="Segoe UI" w:hAnsi="Segoe UI" w:cs="Segoe UI"/>
-          <w:color w:val="171717"/>
-          <w:shd w:val="clear" w:color="auto" w:fill="FFFFFF"/>
-        </w:rPr>
-        <w:t>them, and</w:t>
-      </w:r>
-      <w:proofErr w:type="gramEnd"/>
-      <w:r>
-        <w:rPr>
-          <w:rFonts w:ascii="Segoe UI" w:hAnsi="Segoe UI" w:cs="Segoe UI"/>
-          <w:color w:val="171717"/>
-          <w:shd w:val="clear" w:color="auto" w:fill="FFFFFF"/>
-        </w:rPr>
-        <w:t xml:space="preserve"> decrypts them automatically when you read them.</w:t>
+        <w:t>All secrets in your Key Vault are stored encrypted. Key Vault encrypts secrets at rest with a hierarchy of encryption keys, with all keys in that hierarchy are protected by modules that are FIPS 140-2 compliant. This encryption is transparent, and requires no action from the user. The Azure Key Vault service encrypts your secrets when you add them, and decrypts them automatically when you read them.</w:t>
       </w:r>
     </w:p>
     <w:p>
@@ -1093,25 +1017,7 @@
           <w:color w:val="171717"/>
           <w:shd w:val="clear" w:color="auto" w:fill="FFFFFF"/>
         </w:rPr>
-        <w:t>In addition to the secret data, the following attributes may be specified</w:t>
-      </w:r>
-      <w:proofErr w:type="gramStart"/>
-      <w:r>
-        <w:rPr>
-          <w:rFonts w:ascii="Segoe UI" w:hAnsi="Segoe UI" w:cs="Segoe UI"/>
-          <w:color w:val="171717"/>
-          <w:shd w:val="clear" w:color="auto" w:fill="FFFFFF"/>
-        </w:rPr>
-        <w:t>: :</w:t>
-      </w:r>
-      <w:proofErr w:type="gramEnd"/>
-      <w:r>
-        <w:rPr>
-          <w:rFonts w:ascii="Segoe UI" w:hAnsi="Segoe UI" w:cs="Segoe UI"/>
-          <w:color w:val="171717"/>
-          <w:shd w:val="clear" w:color="auto" w:fill="FFFFFF"/>
-        </w:rPr>
-        <w:t xml:space="preserve"> </w:t>
+        <w:t xml:space="preserve">In addition to the secret data, the following attributes may be specified: : </w:t>
       </w:r>
       <w:r>
         <w:rPr>
@@ -1150,27 +1056,7 @@
           <w:color w:val="171717"/>
           <w:shd w:val="clear" w:color="auto" w:fill="FFFFFF"/>
         </w:rPr>
-        <w:t xml:space="preserve">Read </w:t>
-      </w:r>
-      <w:proofErr w:type="gramStart"/>
-      <w:r>
-        <w:rPr>
-          <w:rStyle w:val="Emphasis"/>
-          <w:rFonts w:ascii="Segoe UI" w:hAnsi="Segoe UI" w:cs="Segoe UI"/>
-          <w:color w:val="171717"/>
-          <w:shd w:val="clear" w:color="auto" w:fill="FFFFFF"/>
-        </w:rPr>
-        <w:t>only :</w:t>
-      </w:r>
-      <w:proofErr w:type="gramEnd"/>
-      <w:r>
-        <w:rPr>
-          <w:rStyle w:val="Emphasis"/>
-          <w:rFonts w:ascii="Segoe UI" w:hAnsi="Segoe UI" w:cs="Segoe UI"/>
-          <w:color w:val="171717"/>
-          <w:shd w:val="clear" w:color="auto" w:fill="FFFFFF"/>
-        </w:rPr>
-        <w:t xml:space="preserve"> Created, updated </w:t>
+        <w:t xml:space="preserve">Read only : Created, updated </w:t>
       </w:r>
     </w:p>
     <w:p>
@@ -1513,27 +1399,7 @@
           <w:sz w:val="24"/>
           <w:szCs w:val="24"/>
         </w:rPr>
-        <w:t xml:space="preserve">: Restore a </w:t>
-      </w:r>
-      <w:proofErr w:type="gramStart"/>
-      <w:r>
-        <w:rPr>
-          <w:rFonts w:ascii="Segoe UI" w:eastAsia="Times New Roman" w:hAnsi="Segoe UI" w:cs="Segoe UI"/>
-          <w:color w:val="171717"/>
-          <w:sz w:val="24"/>
-          <w:szCs w:val="24"/>
-        </w:rPr>
-        <w:t>backed up</w:t>
-      </w:r>
-      <w:proofErr w:type="gramEnd"/>
-      <w:r>
-        <w:rPr>
-          <w:rFonts w:ascii="Segoe UI" w:eastAsia="Times New Roman" w:hAnsi="Segoe UI" w:cs="Segoe UI"/>
-          <w:color w:val="171717"/>
-          <w:sz w:val="24"/>
-          <w:szCs w:val="24"/>
-        </w:rPr>
-        <w:t xml:space="preserve"> secret to a key vault</w:t>
+        <w:t>: Restore a backed up secret to a key vault</w:t>
       </w:r>
     </w:p>
     <w:p>
@@ -1924,23 +1790,7 @@
           <w:rFonts w:ascii="Segoe UI" w:hAnsi="Segoe UI" w:cs="Segoe UI"/>
           <w:color w:val="171717"/>
         </w:rPr>
-        <w:t xml:space="preserve"> security principal identifies a set of users created in Azure Active Directory. Any roles or permissions assigned to the group are granted to </w:t>
-      </w:r>
-      <w:proofErr w:type="gramStart"/>
-      <w:r>
-        <w:rPr>
-          <w:rFonts w:ascii="Segoe UI" w:hAnsi="Segoe UI" w:cs="Segoe UI"/>
-          <w:color w:val="171717"/>
-        </w:rPr>
-        <w:t>all of</w:t>
-      </w:r>
-      <w:proofErr w:type="gramEnd"/>
-      <w:r>
-        <w:rPr>
-          <w:rFonts w:ascii="Segoe UI" w:hAnsi="Segoe UI" w:cs="Segoe UI"/>
-          <w:color w:val="171717"/>
-        </w:rPr>
-        <w:t xml:space="preserve"> the users within the group.</w:t>
+        <w:t> security principal identifies a set of users created in Azure Active Directory. Any roles or permissions assigned to the group are granted to all of the users within the group.</w:t>
       </w:r>
     </w:p>
     <w:p>
@@ -2695,15 +2545,7 @@
       </w:r>
       <w:proofErr w:type="spellEnd"/>
       <w:r>
-        <w:t xml:space="preserve"> </w:t>
-      </w:r>
-      <w:proofErr w:type="gramStart"/>
-      <w:r>
-        <w:t>Core  (</w:t>
-      </w:r>
-      <w:proofErr w:type="gramEnd"/>
-      <w:r>
-        <w:t>/net 5-6)</w:t>
+        <w:t xml:space="preserve"> Core  (/net 5-6)</w:t>
       </w:r>
     </w:p>
     <w:p/>
@@ -2716,7 +2558,7 @@
       </w:r>
     </w:p>
     <w:p>
-      <w:hyperlink r:id="rId21" w:history="1">
+      <w:hyperlink r:id="rId21" w:anchor=":~:text=Azure%20Key%20Vault%20is%20a,access%20to%20sensitive%20configuration%20data" w:history="1">
         <w:r>
           <w:rPr>
             <w:rStyle w:val="Hyperlink"/>
@@ -2736,15 +2578,244 @@
     </w:p>
     <w:p>
       <w:r>
+        <w:t>using System.Security.Cryptography.X509Certificates;</w:t>
+      </w:r>
+    </w:p>
+    <w:p>
+      <w:r>
         <w:t xml:space="preserve">using </w:t>
       </w:r>
-      <w:proofErr w:type="gramStart"/>
-      <w:r>
-        <w:t>System.Security.Cryptography.X</w:t>
-      </w:r>
-      <w:proofErr w:type="gramEnd"/>
-      <w:r>
-        <w:t>509Certificates;</w:t>
+      <w:proofErr w:type="spellStart"/>
+      <w:r>
+        <w:t>Azure.Identity</w:t>
+      </w:r>
+      <w:proofErr w:type="spellEnd"/>
+      <w:r>
+        <w:t>;</w:t>
+      </w:r>
+    </w:p>
+    <w:p>
+      <w:r>
+        <w:t xml:space="preserve">var builder = </w:t>
+      </w:r>
+      <w:proofErr w:type="spellStart"/>
+      <w:r>
+        <w:t>WebApplication.CreateBuilder</w:t>
+      </w:r>
+      <w:proofErr w:type="spellEnd"/>
+      <w:r>
+        <w:t>(</w:t>
+      </w:r>
+      <w:proofErr w:type="spellStart"/>
+      <w:r>
+        <w:t>args</w:t>
+      </w:r>
+      <w:proofErr w:type="spellEnd"/>
+      <w:r>
+        <w:t>);</w:t>
+      </w:r>
+    </w:p>
+    <w:p>
+      <w:r>
+        <w:t>if (</w:t>
+      </w:r>
+      <w:proofErr w:type="spellStart"/>
+      <w:r>
+        <w:t>builder.Environment.IsProduction</w:t>
+      </w:r>
+      <w:proofErr w:type="spellEnd"/>
+      <w:r>
+        <w:t>()){</w:t>
+      </w:r>
+    </w:p>
+    <w:p>
+      <w:r>
+        <w:t xml:space="preserve">    using var x509Store = new X509Store(</w:t>
+      </w:r>
+      <w:proofErr w:type="spellStart"/>
+      <w:r>
+        <w:t>StoreLocation.CurrentUser</w:t>
+      </w:r>
+      <w:proofErr w:type="spellEnd"/>
+      <w:r>
+        <w:t>);</w:t>
+      </w:r>
+    </w:p>
+    <w:p>
+      <w:r>
+        <w:t xml:space="preserve">    x509Store.Open(</w:t>
+      </w:r>
+      <w:proofErr w:type="spellStart"/>
+      <w:r>
+        <w:t>OpenFlags.ReadOnly</w:t>
+      </w:r>
+      <w:proofErr w:type="spellEnd"/>
+      <w:r>
+        <w:t>);</w:t>
+      </w:r>
+    </w:p>
+    <w:p>
+      <w:r>
+        <w:t xml:space="preserve">    var x509Certificate = x509Store.Certificates</w:t>
+      </w:r>
+    </w:p>
+    <w:p>
+      <w:r>
+        <w:t xml:space="preserve">        .Find(            X509FindType.FindByThumbprint,</w:t>
+      </w:r>
+    </w:p>
+    <w:p>
+      <w:r>
+        <w:t xml:space="preserve">            </w:t>
+      </w:r>
+      <w:proofErr w:type="spellStart"/>
+      <w:r>
+        <w:t>builder.Configuration</w:t>
+      </w:r>
+      <w:proofErr w:type="spellEnd"/>
+      <w:r>
+        <w:t>["</w:t>
+      </w:r>
+      <w:proofErr w:type="spellStart"/>
+      <w:r>
+        <w:t>AzureADCertThumbprint</w:t>
+      </w:r>
+      <w:proofErr w:type="spellEnd"/>
+      <w:r>
+        <w:t>"],</w:t>
+      </w:r>
+    </w:p>
+    <w:p>
+      <w:r>
+        <w:t xml:space="preserve">            </w:t>
+      </w:r>
+      <w:proofErr w:type="spellStart"/>
+      <w:r>
+        <w:t>validOnly</w:t>
+      </w:r>
+      <w:proofErr w:type="spellEnd"/>
+      <w:r>
+        <w:t>: false)</w:t>
+      </w:r>
+    </w:p>
+    <w:p>
+      <w:r>
+        <w:t xml:space="preserve">        .</w:t>
+      </w:r>
+      <w:proofErr w:type="spellStart"/>
+      <w:r>
+        <w:t>OfType</w:t>
+      </w:r>
+      <w:proofErr w:type="spellEnd"/>
+      <w:r>
+        <w:t>&lt;X509Certificate2&gt;()</w:t>
+      </w:r>
+    </w:p>
+    <w:p>
+      <w:r>
+        <w:t xml:space="preserve">        .Single();</w:t>
+      </w:r>
+    </w:p>
+    <w:p/>
+    <w:p>
+      <w:r>
+        <w:t xml:space="preserve">    </w:t>
+      </w:r>
+      <w:proofErr w:type="spellStart"/>
+      <w:r>
+        <w:t>builder.Configuration.AddAzureKeyVault</w:t>
+      </w:r>
+      <w:proofErr w:type="spellEnd"/>
+      <w:r>
+        <w:t>(</w:t>
+      </w:r>
+    </w:p>
+    <w:p>
+      <w:r>
+        <w:t xml:space="preserve">        new Uri($"https://{builder.Configuration["KeyVaultName"]}.vault.azure.net/"),</w:t>
+      </w:r>
+    </w:p>
+    <w:p>
+      <w:r>
+        <w:t xml:space="preserve">        new </w:t>
+      </w:r>
+      <w:proofErr w:type="spellStart"/>
+      <w:r>
+        <w:t>ClientCertificateCredential</w:t>
+      </w:r>
+      <w:proofErr w:type="spellEnd"/>
+      <w:r>
+        <w:t>(</w:t>
+      </w:r>
+    </w:p>
+    <w:p>
+      <w:r>
+        <w:t xml:space="preserve">            </w:t>
+      </w:r>
+      <w:proofErr w:type="spellStart"/>
+      <w:r>
+        <w:t>builder.Configuration</w:t>
+      </w:r>
+      <w:proofErr w:type="spellEnd"/>
+      <w:r>
+        <w:t>["</w:t>
+      </w:r>
+      <w:proofErr w:type="spellStart"/>
+      <w:r>
+        <w:t>AzureADDirectoryId</w:t>
+      </w:r>
+      <w:proofErr w:type="spellEnd"/>
+      <w:r>
+        <w:t>"],</w:t>
+      </w:r>
+    </w:p>
+    <w:p>
+      <w:r>
+        <w:t xml:space="preserve">            </w:t>
+      </w:r>
+      <w:proofErr w:type="spellStart"/>
+      <w:r>
+        <w:t>builder.Configuration</w:t>
+      </w:r>
+      <w:proofErr w:type="spellEnd"/>
+      <w:r>
+        <w:t>["</w:t>
+      </w:r>
+      <w:proofErr w:type="spellStart"/>
+      <w:r>
+        <w:t>AzureADApplicationId</w:t>
+      </w:r>
+      <w:proofErr w:type="spellEnd"/>
+      <w:r>
+        <w:t>"],</w:t>
+      </w:r>
+    </w:p>
+    <w:p>
+      <w:r>
+        <w:t xml:space="preserve">            x509Certificate));</w:t>
+      </w:r>
+    </w:p>
+    <w:p>
+      <w:r>
+        <w:t>}</w:t>
+      </w:r>
+    </w:p>
+    <w:p>
+      <w:r>
+        <w:t xml:space="preserve">var app = </w:t>
+      </w:r>
+      <w:proofErr w:type="spellStart"/>
+      <w:r>
+        <w:t>builder.Build</w:t>
+      </w:r>
+      <w:proofErr w:type="spellEnd"/>
+      <w:r>
+        <w:t>();</w:t>
+      </w:r>
+    </w:p>
+    <w:p>
+      <w:r>
+        <w:t>-----------------------------------------------------------------------------------------------------------</w:t>
       </w:r>
     </w:p>
     <w:p>
@@ -2753,17 +2824,12 @@
       </w:r>
       <w:proofErr w:type="spellStart"/>
       <w:r>
-        <w:t>Azure.</w:t>
-      </w:r>
-      <w:proofErr w:type="gramStart"/>
-      <w:r>
-        <w:t>Identity</w:t>
+        <w:t>Azure.Identity</w:t>
       </w:r>
       <w:proofErr w:type="spellEnd"/>
       <w:r>
         <w:t>;</w:t>
       </w:r>
-      <w:proofErr w:type="gramEnd"/>
     </w:p>
     <w:p>
       <w:r>
@@ -2782,370 +2848,52 @@
         <w:t>args</w:t>
       </w:r>
       <w:proofErr w:type="spellEnd"/>
-      <w:proofErr w:type="gramStart"/>
       <w:r>
         <w:t>);</w:t>
       </w:r>
-      <w:proofErr w:type="gramEnd"/>
     </w:p>
     <w:p>
       <w:r>
         <w:t>if (</w:t>
       </w:r>
       <w:proofErr w:type="spellStart"/>
-      <w:proofErr w:type="gramStart"/>
       <w:r>
         <w:t>builder.Environment.IsProduction</w:t>
       </w:r>
       <w:proofErr w:type="spellEnd"/>
-      <w:proofErr w:type="gramEnd"/>
       <w:r>
         <w:t>()){</w:t>
       </w:r>
     </w:p>
     <w:p>
       <w:r>
-        <w:t xml:space="preserve">    using var x509Store = new X509</w:t>
-      </w:r>
-      <w:proofErr w:type="gramStart"/>
-      <w:r>
-        <w:t>Store(</w:t>
+        <w:t xml:space="preserve">    </w:t>
       </w:r>
       <w:proofErr w:type="spellStart"/>
-      <w:proofErr w:type="gramEnd"/>
-      <w:r>
-        <w:t>StoreLocation.CurrentUser</w:t>
+      <w:r>
+        <w:t>builder.Configuration.AddAzureKeyVault</w:t>
       </w:r>
       <w:proofErr w:type="spellEnd"/>
       <w:r>
-        <w:t>);</w:t>
-      </w:r>
-    </w:p>
-    <w:p>
-      <w:r>
-        <w:t xml:space="preserve">    x509Store.Open(</w:t>
+        <w:t>(</w:t>
+      </w:r>
+    </w:p>
+    <w:p>
+      <w:r>
+        <w:t xml:space="preserve">        new Uri($"https://{builder.Configuration["KeyVaultName"]}.vault.azure.net/"),</w:t>
+      </w:r>
+    </w:p>
+    <w:p>
+      <w:r>
+        <w:t xml:space="preserve">        new </w:t>
       </w:r>
       <w:proofErr w:type="spellStart"/>
       <w:r>
-        <w:t>OpenFlags.ReadOnly</w:t>
+        <w:t>DefaultAzureCredential</w:t>
       </w:r>
       <w:proofErr w:type="spellEnd"/>
-      <w:proofErr w:type="gramStart"/>
-      <w:r>
-        <w:t>);</w:t>
-      </w:r>
-      <w:proofErr w:type="gramEnd"/>
-    </w:p>
-    <w:p>
-      <w:r>
-        <w:t xml:space="preserve">    var x509Certificate = x509Store.Certificates</w:t>
-      </w:r>
-    </w:p>
-    <w:p>
-      <w:r>
-        <w:t xml:space="preserve">        </w:t>
-      </w:r>
-      <w:proofErr w:type="gramStart"/>
-      <w:r>
-        <w:t>.Find</w:t>
-      </w:r>
-      <w:proofErr w:type="gramEnd"/>
-      <w:r>
-        <w:t>(            X509FindType.FindByThumbprint,</w:t>
-      </w:r>
-    </w:p>
-    <w:p>
-      <w:r>
-        <w:t xml:space="preserve">            </w:t>
-      </w:r>
-      <w:proofErr w:type="spellStart"/>
-      <w:proofErr w:type="gramStart"/>
-      <w:r>
-        <w:t>builder.Configuration</w:t>
-      </w:r>
-      <w:proofErr w:type="spellEnd"/>
-      <w:proofErr w:type="gramEnd"/>
-      <w:r>
-        <w:t>["</w:t>
-      </w:r>
-      <w:proofErr w:type="spellStart"/>
-      <w:r>
-        <w:t>AzureADCertThumbprint</w:t>
-      </w:r>
-      <w:proofErr w:type="spellEnd"/>
-      <w:r>
-        <w:t>"],</w:t>
-      </w:r>
-    </w:p>
-    <w:p>
-      <w:r>
-        <w:t xml:space="preserve">            </w:t>
-      </w:r>
-      <w:proofErr w:type="spellStart"/>
-      <w:r>
-        <w:t>validOnly</w:t>
-      </w:r>
-      <w:proofErr w:type="spellEnd"/>
-      <w:r>
-        <w:t>: false)</w:t>
-      </w:r>
-    </w:p>
-    <w:p>
-      <w:r>
-        <w:t xml:space="preserve">        </w:t>
-      </w:r>
-      <w:proofErr w:type="gramStart"/>
-      <w:r>
-        <w:t>.</w:t>
-      </w:r>
-      <w:proofErr w:type="spellStart"/>
-      <w:r>
-        <w:t>OfType</w:t>
-      </w:r>
-      <w:proofErr w:type="spellEnd"/>
-      <w:proofErr w:type="gramEnd"/>
-      <w:r>
-        <w:t>&lt;X509Certificate2&gt;()</w:t>
-      </w:r>
-    </w:p>
-    <w:p>
-      <w:r>
-        <w:t xml:space="preserve">        </w:t>
-      </w:r>
-      <w:proofErr w:type="gramStart"/>
-      <w:r>
-        <w:t>.Single</w:t>
-      </w:r>
-      <w:proofErr w:type="gramEnd"/>
-      <w:r>
-        <w:t>();</w:t>
-      </w:r>
-    </w:p>
-    <w:p/>
-    <w:p>
-      <w:r>
-        <w:t xml:space="preserve">    </w:t>
-      </w:r>
-      <w:proofErr w:type="spellStart"/>
-      <w:proofErr w:type="gramStart"/>
-      <w:r>
-        <w:t>builder.Configuration.AddAzureKeyVault</w:t>
-      </w:r>
-      <w:proofErr w:type="spellEnd"/>
-      <w:proofErr w:type="gramEnd"/>
-      <w:r>
-        <w:t>(</w:t>
-      </w:r>
-    </w:p>
-    <w:p>
-      <w:r>
-        <w:t xml:space="preserve">        new Uri($"https://{</w:t>
-      </w:r>
-      <w:proofErr w:type="gramStart"/>
-      <w:r>
-        <w:t>builder.Configuration</w:t>
-      </w:r>
-      <w:proofErr w:type="gramEnd"/>
-      <w:r>
-        <w:t>["KeyVaultName"]}.vault.azure.net/"),</w:t>
-      </w:r>
-    </w:p>
-    <w:p>
-      <w:r>
-        <w:t xml:space="preserve">        new </w:t>
-      </w:r>
-      <w:proofErr w:type="spellStart"/>
-      <w:proofErr w:type="gramStart"/>
-      <w:r>
-        <w:t>ClientCertificateCredential</w:t>
-      </w:r>
-      <w:proofErr w:type="spellEnd"/>
-      <w:r>
-        <w:t>(</w:t>
-      </w:r>
-      <w:proofErr w:type="gramEnd"/>
-    </w:p>
-    <w:p>
-      <w:r>
-        <w:t xml:space="preserve">            </w:t>
-      </w:r>
-      <w:proofErr w:type="spellStart"/>
-      <w:proofErr w:type="gramStart"/>
-      <w:r>
-        <w:t>builder.Configuration</w:t>
-      </w:r>
-      <w:proofErr w:type="spellEnd"/>
-      <w:proofErr w:type="gramEnd"/>
-      <w:r>
-        <w:t>["</w:t>
-      </w:r>
-      <w:proofErr w:type="spellStart"/>
-      <w:r>
-        <w:t>AzureADDirectoryId</w:t>
-      </w:r>
-      <w:proofErr w:type="spellEnd"/>
-      <w:r>
-        <w:t>"],</w:t>
-      </w:r>
-    </w:p>
-    <w:p>
-      <w:r>
-        <w:t xml:space="preserve">            </w:t>
-      </w:r>
-      <w:proofErr w:type="spellStart"/>
-      <w:proofErr w:type="gramStart"/>
-      <w:r>
-        <w:t>builder.Configuration</w:t>
-      </w:r>
-      <w:proofErr w:type="spellEnd"/>
-      <w:proofErr w:type="gramEnd"/>
-      <w:r>
-        <w:t>["</w:t>
-      </w:r>
-      <w:proofErr w:type="spellStart"/>
-      <w:r>
-        <w:t>AzureADApplicationId</w:t>
-      </w:r>
-      <w:proofErr w:type="spellEnd"/>
-      <w:r>
-        <w:t>"],</w:t>
-      </w:r>
-    </w:p>
-    <w:p>
-      <w:r>
-        <w:t xml:space="preserve">            x509Certificate)</w:t>
-      </w:r>
-      <w:proofErr w:type="gramStart"/>
-      <w:r>
-        <w:t>);</w:t>
-      </w:r>
-      <w:proofErr w:type="gramEnd"/>
-    </w:p>
-    <w:p>
-      <w:r>
-        <w:t>}</w:t>
-      </w:r>
-    </w:p>
-    <w:p>
-      <w:r>
-        <w:t xml:space="preserve">var app = </w:t>
-      </w:r>
-      <w:proofErr w:type="spellStart"/>
-      <w:proofErr w:type="gramStart"/>
-      <w:r>
-        <w:t>builder.Build</w:t>
-      </w:r>
-      <w:proofErr w:type="spellEnd"/>
-      <w:proofErr w:type="gramEnd"/>
-      <w:r>
-        <w:t>();</w:t>
-      </w:r>
-    </w:p>
-    <w:p>
-      <w:r>
-        <w:t>-----------------------------------------------------------------------------------------------------------</w:t>
-      </w:r>
-    </w:p>
-    <w:p>
-      <w:r>
-        <w:t xml:space="preserve">using </w:t>
-      </w:r>
-      <w:proofErr w:type="spellStart"/>
-      <w:r>
-        <w:t>Azure.</w:t>
-      </w:r>
-      <w:proofErr w:type="gramStart"/>
-      <w:r>
-        <w:t>Identity</w:t>
-      </w:r>
-      <w:proofErr w:type="spellEnd"/>
-      <w:r>
-        <w:t>;</w:t>
-      </w:r>
-      <w:proofErr w:type="gramEnd"/>
-    </w:p>
-    <w:p>
-      <w:r>
-        <w:t xml:space="preserve">var builder = </w:t>
-      </w:r>
-      <w:proofErr w:type="spellStart"/>
-      <w:r>
-        <w:t>WebApplication.CreateBuilder</w:t>
-      </w:r>
-      <w:proofErr w:type="spellEnd"/>
-      <w:r>
-        <w:t>(</w:t>
-      </w:r>
-      <w:proofErr w:type="spellStart"/>
-      <w:r>
-        <w:t>args</w:t>
-      </w:r>
-      <w:proofErr w:type="spellEnd"/>
-      <w:proofErr w:type="gramStart"/>
-      <w:r>
-        <w:t>);</w:t>
-      </w:r>
-      <w:proofErr w:type="gramEnd"/>
-    </w:p>
-    <w:p>
-      <w:r>
-        <w:t>if (</w:t>
-      </w:r>
-      <w:proofErr w:type="spellStart"/>
-      <w:proofErr w:type="gramStart"/>
-      <w:r>
-        <w:t>builder.Environment.IsProduction</w:t>
-      </w:r>
-      <w:proofErr w:type="spellEnd"/>
-      <w:proofErr w:type="gramEnd"/>
-      <w:r>
-        <w:t>()){</w:t>
-      </w:r>
-    </w:p>
-    <w:p>
-      <w:r>
-        <w:t xml:space="preserve">    </w:t>
-      </w:r>
-      <w:proofErr w:type="spellStart"/>
-      <w:proofErr w:type="gramStart"/>
-      <w:r>
-        <w:t>builder.Configuration.AddAzureKeyVault</w:t>
-      </w:r>
-      <w:proofErr w:type="spellEnd"/>
-      <w:proofErr w:type="gramEnd"/>
-      <w:r>
-        <w:t>(</w:t>
-      </w:r>
-    </w:p>
-    <w:p>
-      <w:r>
-        <w:t xml:space="preserve">        new Uri($"https://{</w:t>
-      </w:r>
-      <w:proofErr w:type="gramStart"/>
-      <w:r>
-        <w:t>builder.Configuration</w:t>
-      </w:r>
-      <w:proofErr w:type="gramEnd"/>
-      <w:r>
-        <w:t>["KeyVaultName"]}.vault.azure.net/"),</w:t>
-      </w:r>
-    </w:p>
-    <w:p>
-      <w:r>
-        <w:t xml:space="preserve">        new </w:t>
-      </w:r>
-      <w:proofErr w:type="spellStart"/>
-      <w:proofErr w:type="gramStart"/>
-      <w:r>
-        <w:t>DefaultAzureCredential</w:t>
-      </w:r>
-      <w:proofErr w:type="spellEnd"/>
-      <w:r>
-        <w:t>(</w:t>
-      </w:r>
-      <w:proofErr w:type="gramEnd"/>
-      <w:r>
-        <w:t>));</w:t>
+      <w:r>
+        <w:t>());</w:t>
       </w:r>
     </w:p>
     <w:p>
@@ -3217,85 +2965,68 @@
     </w:p>
     <w:p>
       <w:proofErr w:type="spellStart"/>
-      <w:proofErr w:type="gramStart"/>
       <w:r>
         <w:t>builder.Configuration.AddAzureKeyVault</w:t>
       </w:r>
       <w:proofErr w:type="spellEnd"/>
-      <w:proofErr w:type="gramEnd"/>
       <w:r>
         <w:t>(</w:t>
       </w:r>
     </w:p>
     <w:p>
       <w:r>
-        <w:t xml:space="preserve">    new Uri($"https://{</w:t>
-      </w:r>
-      <w:proofErr w:type="gramStart"/>
+        <w:t xml:space="preserve">    new Uri($"https://{builder.Configuration["KeyVaultName"]}.vault.azure.net/"),</w:t>
+      </w:r>
+    </w:p>
+    <w:p>
+      <w:r>
+        <w:t xml:space="preserve">    new </w:t>
+      </w:r>
+      <w:proofErr w:type="spellStart"/>
+      <w:r>
+        <w:t>DefaultAzureCredential</w:t>
+      </w:r>
+      <w:proofErr w:type="spellEnd"/>
+      <w:r>
+        <w:t xml:space="preserve">(new </w:t>
+      </w:r>
+      <w:proofErr w:type="spellStart"/>
+      <w:r>
+        <w:t>DefaultAzureCredentialOptions</w:t>
+      </w:r>
+      <w:proofErr w:type="spellEnd"/>
+    </w:p>
+    <w:p>
+      <w:r>
+        <w:t xml:space="preserve">    {</w:t>
+      </w:r>
+    </w:p>
+    <w:p>
+      <w:r>
+        <w:t xml:space="preserve">        </w:t>
+      </w:r>
+      <w:proofErr w:type="spellStart"/>
+      <w:r>
+        <w:t>ManagedIdentityClientId</w:t>
+      </w:r>
+      <w:proofErr w:type="spellEnd"/>
+      <w:r>
+        <w:t xml:space="preserve"> = </w:t>
+      </w:r>
+      <w:proofErr w:type="spellStart"/>
       <w:r>
         <w:t>builder.Configuration</w:t>
       </w:r>
-      <w:proofErr w:type="gramEnd"/>
-      <w:r>
-        <w:t>["KeyVaultName"]}.vault.azure.net/"),</w:t>
-      </w:r>
-    </w:p>
-    <w:p>
-      <w:r>
-        <w:t xml:space="preserve">    new </w:t>
+      <w:proofErr w:type="spellEnd"/>
+      <w:r>
+        <w:t>["</w:t>
       </w:r>
       <w:proofErr w:type="spellStart"/>
-      <w:proofErr w:type="gramStart"/>
-      <w:r>
-        <w:t>DefaultAzureCredential</w:t>
+      <w:r>
+        <w:t>AzureADManagedIdentityClientId</w:t>
       </w:r>
       <w:proofErr w:type="spellEnd"/>
       <w:r>
-        <w:t>(</w:t>
-      </w:r>
-      <w:proofErr w:type="gramEnd"/>
-      <w:r>
-        <w:t xml:space="preserve">new </w:t>
-      </w:r>
-      <w:proofErr w:type="spellStart"/>
-      <w:r>
-        <w:t>DefaultAzureCredentialOptions</w:t>
-      </w:r>
-      <w:proofErr w:type="spellEnd"/>
-    </w:p>
-    <w:p>
-      <w:r>
-        <w:t xml:space="preserve">    {</w:t>
-      </w:r>
-    </w:p>
-    <w:p>
-      <w:r>
-        <w:t xml:space="preserve">        </w:t>
-      </w:r>
-      <w:proofErr w:type="spellStart"/>
-      <w:r>
-        <w:t>ManagedIdentityClientId</w:t>
-      </w:r>
-      <w:proofErr w:type="spellEnd"/>
-      <w:r>
-        <w:t xml:space="preserve"> = </w:t>
-      </w:r>
-      <w:proofErr w:type="spellStart"/>
-      <w:proofErr w:type="gramStart"/>
-      <w:r>
-        <w:t>builder.Configuration</w:t>
-      </w:r>
-      <w:proofErr w:type="spellEnd"/>
-      <w:proofErr w:type="gramEnd"/>
-      <w:r>
-        <w:t>["</w:t>
-      </w:r>
-      <w:proofErr w:type="spellStart"/>
-      <w:r>
-        <w:t>AzureADManagedIdentityClientId</w:t>
-      </w:r>
-      <w:proofErr w:type="spellEnd"/>
-      <w:r>
         <w:t>"]</w:t>
       </w:r>
     </w:p>
@@ -3304,13 +3035,63 @@
         <w:t xml:space="preserve">    }));</w:t>
       </w:r>
     </w:p>
+    <w:p>
+      <w:r>
+        <w:br w:type="page"/>
+      </w:r>
+    </w:p>
+    <w:p>
+      <w:r>
+        <w:lastRenderedPageBreak/>
+        <w:t xml:space="preserve">AZURE APP CONFIGURATION </w:t>
+      </w:r>
+    </w:p>
+    <w:p/>
+    <w:p>
+      <w:r>
+        <w:t xml:space="preserve">To check : refresh with sentinel key </w:t>
+      </w:r>
+    </w:p>
+    <w:p>
+      <w:hyperlink r:id="rId22" w:history="1">
+        <w:r>
+          <w:rPr>
+            <w:rStyle w:val="Hyperlink"/>
+          </w:rPr>
+          <w:t>https://docs.microsoft.com/en-us/azure/azure-app-configuration/enable-dynamic-configuration-aspnet-core?tabs=core5x</w:t>
+        </w:r>
+      </w:hyperlink>
+    </w:p>
+    <w:p>
+      <w:r>
+        <w:t>https://stackoverflow.com/questions/58253996/dynamically-update-net-core-config-from-azure-app-configuration</w:t>
+      </w:r>
+    </w:p>
+    <w:p>
+      <w:r>
+        <w:t>Prefix and similar</w:t>
+      </w:r>
+    </w:p>
+    <w:p>
+      <w:r>
+        <w:t xml:space="preserve">Labels </w:t>
+      </w:r>
+    </w:p>
+    <w:p/>
+    <w:p>
+      <w:r>
+        <w:t xml:space="preserve">DEVOPS : upload json </w:t>
+      </w:r>
+    </w:p>
+    <w:p/>
+    <w:p/>
     <w:sectPr>
-      <w:headerReference w:type="even" r:id="rId22"/>
-      <w:headerReference w:type="default" r:id="rId23"/>
-      <w:footerReference w:type="even" r:id="rId24"/>
-      <w:footerReference w:type="default" r:id="rId25"/>
-      <w:headerReference w:type="first" r:id="rId26"/>
-      <w:footerReference w:type="first" r:id="rId27"/>
+      <w:headerReference w:type="even" r:id="rId23"/>
+      <w:headerReference w:type="default" r:id="rId24"/>
+      <w:footerReference w:type="even" r:id="rId25"/>
+      <w:footerReference w:type="default" r:id="rId26"/>
+      <w:headerReference w:type="first" r:id="rId27"/>
+      <w:footerReference w:type="first" r:id="rId28"/>
       <w:pgSz w:w="12240" w:h="15840"/>
       <w:pgMar w:top="1440" w:right="1440" w:bottom="1440" w:left="1440" w:header="708" w:footer="708" w:gutter="0"/>
       <w:cols w:space="708"/>

</xml_diff>